<commit_message>
completed assignment 2 linux
</commit_message>
<xml_diff>
--- a/Linux/linux Assignment 2.docx
+++ b/Linux/linux Assignment 2.docx
@@ -22,6 +22,7 @@
     <w:p>
       <w:pPr>
         <w:numPr>
+          <w:ilvl w:val="0"/>
           <w:numId w:val="0"/>
         </w:numPr>
       </w:pPr>
@@ -80,6 +81,7 @@
     <w:p>
       <w:pPr>
         <w:numPr>
+          <w:ilvl w:val="0"/>
           <w:numId w:val="0"/>
         </w:numPr>
         <w:rPr>
@@ -110,6 +112,7 @@
     <w:p>
       <w:pPr>
         <w:numPr>
+          <w:ilvl w:val="0"/>
           <w:numId w:val="0"/>
         </w:numPr>
         <w:ind w:leftChars="0"/>
@@ -131,6 +134,7 @@
     <w:p>
       <w:pPr>
         <w:numPr>
+          <w:ilvl w:val="0"/>
           <w:numId w:val="0"/>
         </w:numPr>
         <w:ind w:leftChars="0"/>
@@ -187,6 +191,7 @@
     <w:p>
       <w:pPr>
         <w:numPr>
+          <w:ilvl w:val="0"/>
           <w:numId w:val="0"/>
         </w:numPr>
         <w:ind w:leftChars="0"/>
@@ -218,6 +223,7 @@
     <w:p>
       <w:pPr>
         <w:numPr>
+          <w:ilvl w:val="0"/>
           <w:numId w:val="0"/>
         </w:numPr>
         <w:spacing w:line="276" w:lineRule="auto"/>
@@ -239,6 +245,7 @@
     <w:p>
       <w:pPr>
         <w:numPr>
+          <w:ilvl w:val="0"/>
           <w:numId w:val="0"/>
         </w:numPr>
         <w:spacing w:line="276" w:lineRule="auto"/>
@@ -313,6 +320,7 @@
     <w:p>
       <w:pPr>
         <w:numPr>
+          <w:ilvl w:val="0"/>
           <w:numId w:val="0"/>
         </w:numPr>
         <w:spacing w:line="276" w:lineRule="auto"/>
@@ -334,6 +342,7 @@
     <w:p>
       <w:pPr>
         <w:numPr>
+          <w:ilvl w:val="0"/>
           <w:numId w:val="0"/>
         </w:numPr>
         <w:spacing w:line="276" w:lineRule="auto"/>
@@ -408,6 +417,7 @@
     <w:p>
       <w:pPr>
         <w:numPr>
+          <w:ilvl w:val="0"/>
           <w:numId w:val="0"/>
         </w:numPr>
         <w:ind w:leftChars="0"/>
@@ -429,6 +439,7 @@
     <w:p>
       <w:pPr>
         <w:numPr>
+          <w:ilvl w:val="0"/>
           <w:numId w:val="0"/>
         </w:numPr>
         <w:ind w:leftChars="0"/>
@@ -503,6 +514,7 @@
     <w:p>
       <w:pPr>
         <w:numPr>
+          <w:ilvl w:val="0"/>
           <w:numId w:val="0"/>
         </w:numPr>
         <w:rPr>
@@ -523,6 +535,7 @@
     <w:p>
       <w:pPr>
         <w:numPr>
+          <w:ilvl w:val="0"/>
           <w:numId w:val="0"/>
         </w:numPr>
       </w:pPr>
@@ -573,6 +586,7 @@
     <w:p>
       <w:pPr>
         <w:numPr>
+          <w:ilvl w:val="0"/>
           <w:numId w:val="0"/>
         </w:numPr>
         <w:rPr>
@@ -603,6 +617,7 @@
     <w:p>
       <w:pPr>
         <w:numPr>
+          <w:ilvl w:val="0"/>
           <w:numId w:val="0"/>
         </w:numPr>
         <w:spacing w:line="276" w:lineRule="auto"/>
@@ -624,6 +639,7 @@
     <w:p>
       <w:pPr>
         <w:numPr>
+          <w:ilvl w:val="0"/>
           <w:numId w:val="0"/>
         </w:numPr>
         <w:spacing w:line="276" w:lineRule="auto"/>
@@ -698,6 +714,7 @@
     <w:p>
       <w:pPr>
         <w:numPr>
+          <w:ilvl w:val="0"/>
           <w:numId w:val="0"/>
         </w:numPr>
         <w:spacing w:line="276" w:lineRule="auto"/>
@@ -719,6 +736,7 @@
     <w:p>
       <w:pPr>
         <w:numPr>
+          <w:ilvl w:val="0"/>
           <w:numId w:val="0"/>
         </w:numPr>
         <w:spacing w:line="276" w:lineRule="auto"/>
@@ -770,6 +788,7 @@
     <w:p>
       <w:pPr>
         <w:numPr>
+          <w:ilvl w:val="0"/>
           <w:numId w:val="0"/>
         </w:numPr>
         <w:spacing w:line="276" w:lineRule="auto"/>
@@ -801,6 +820,7 @@
     <w:p>
       <w:pPr>
         <w:numPr>
+          <w:ilvl w:val="0"/>
           <w:numId w:val="0"/>
         </w:numPr>
         <w:ind w:leftChars="0"/>
@@ -822,6 +842,7 @@
     <w:p>
       <w:pPr>
         <w:numPr>
+          <w:ilvl w:val="0"/>
           <w:numId w:val="0"/>
         </w:numPr>
         <w:ind w:leftChars="0"/>
@@ -873,6 +894,7 @@
     <w:p>
       <w:pPr>
         <w:numPr>
+          <w:ilvl w:val="0"/>
           <w:numId w:val="0"/>
         </w:numPr>
         <w:ind w:leftChars="0"/>
@@ -904,6 +926,7 @@
     <w:p>
       <w:pPr>
         <w:numPr>
+          <w:ilvl w:val="0"/>
           <w:numId w:val="0"/>
         </w:numPr>
         <w:ind w:leftChars="0"/>
@@ -920,6 +943,124 @@
           <w:lang w:val="en-US"/>
         </w:rPr>
         <w:t xml:space="preserve">Ans. </w:t>
+      </w:r>
+    </w:p>
+    <w:p>
+      <w:pPr>
+        <w:numPr>
+          <w:ilvl w:val="0"/>
+          <w:numId w:val="0"/>
+        </w:numPr>
+        <w:ind w:leftChars="0"/>
+      </w:pPr>
+      <w:r>
+        <w:drawing>
+          <wp:inline distT="0" distB="0" distL="114300" distR="114300">
+            <wp:extent cx="5572125" cy="2047875"/>
+            <wp:effectExtent l="0" t="0" r="9525" b="9525"/>
+            <wp:docPr id="6" name="Picture 1"/>
+            <wp:cNvGraphicFramePr>
+              <a:graphicFrameLocks xmlns:a="http://schemas.openxmlformats.org/drawingml/2006/main" noChangeAspect="1"/>
+            </wp:cNvGraphicFramePr>
+            <a:graphic xmlns:a="http://schemas.openxmlformats.org/drawingml/2006/main">
+              <a:graphicData uri="http://schemas.openxmlformats.org/drawingml/2006/picture">
+                <pic:pic xmlns:pic="http://schemas.openxmlformats.org/drawingml/2006/picture">
+                  <pic:nvPicPr>
+                    <pic:cNvPr id="6" name="Picture 1"/>
+                    <pic:cNvPicPr>
+                      <a:picLocks noChangeAspect="1"/>
+                    </pic:cNvPicPr>
+                  </pic:nvPicPr>
+                  <pic:blipFill>
+                    <a:blip r:embed="rId15"/>
+                    <a:stretch>
+                      <a:fillRect/>
+                    </a:stretch>
+                  </pic:blipFill>
+                  <pic:spPr>
+                    <a:xfrm>
+                      <a:off x="0" y="0"/>
+                      <a:ext cx="5572125" cy="2047875"/>
+                    </a:xfrm>
+                    <a:prstGeom prst="rect">
+                      <a:avLst/>
+                    </a:prstGeom>
+                    <a:noFill/>
+                    <a:ln>
+                      <a:noFill/>
+                    </a:ln>
+                  </pic:spPr>
+                </pic:pic>
+              </a:graphicData>
+            </a:graphic>
+          </wp:inline>
+        </w:drawing>
+      </w:r>
+    </w:p>
+    <w:p>
+      <w:pPr>
+        <w:numPr>
+          <w:ilvl w:val="0"/>
+          <w:numId w:val="0"/>
+        </w:numPr>
+        <w:ind w:leftChars="0"/>
+      </w:pPr>
+    </w:p>
+    <w:p>
+      <w:pPr>
+        <w:numPr>
+          <w:ilvl w:val="0"/>
+          <w:numId w:val="0"/>
+        </w:numPr>
+        <w:ind w:leftChars="0"/>
+        <w:rPr>
+          <w:rFonts w:hint="default"/>
+          <w:rtl w:val="0"/>
+          <w:lang w:val="en-US"/>
+        </w:rPr>
+      </w:pPr>
+      <w:r>
+        <w:drawing>
+          <wp:inline distT="0" distB="0" distL="114300" distR="114300">
+            <wp:extent cx="5941060" cy="1659255"/>
+            <wp:effectExtent l="0" t="0" r="2540" b="17145"/>
+            <wp:docPr id="7" name="Picture 2"/>
+            <wp:cNvGraphicFramePr>
+              <a:graphicFrameLocks xmlns:a="http://schemas.openxmlformats.org/drawingml/2006/main" noChangeAspect="1"/>
+            </wp:cNvGraphicFramePr>
+            <a:graphic xmlns:a="http://schemas.openxmlformats.org/drawingml/2006/main">
+              <a:graphicData uri="http://schemas.openxmlformats.org/drawingml/2006/picture">
+                <pic:pic xmlns:pic="http://schemas.openxmlformats.org/drawingml/2006/picture">
+                  <pic:nvPicPr>
+                    <pic:cNvPr id="7" name="Picture 2"/>
+                    <pic:cNvPicPr>
+                      <a:picLocks noChangeAspect="1"/>
+                    </pic:cNvPicPr>
+                  </pic:nvPicPr>
+                  <pic:blipFill>
+                    <a:blip r:embed="rId16"/>
+                    <a:stretch>
+                      <a:fillRect/>
+                    </a:stretch>
+                  </pic:blipFill>
+                  <pic:spPr>
+                    <a:xfrm>
+                      <a:off x="0" y="0"/>
+                      <a:ext cx="5941060" cy="1659255"/>
+                    </a:xfrm>
+                    <a:prstGeom prst="rect">
+                      <a:avLst/>
+                    </a:prstGeom>
+                    <a:noFill/>
+                    <a:ln>
+                      <a:noFill/>
+                    </a:ln>
+                  </pic:spPr>
+                </pic:pic>
+              </a:graphicData>
+            </a:graphic>
+          </wp:inline>
+        </w:drawing>
       </w:r>
       <w:bookmarkStart w:id="0" w:name="_GoBack"/>
       <w:bookmarkEnd w:id="0"/>
@@ -1036,7 +1177,7 @@
     <w:lsdException w:qFormat="1" w:unhideWhenUsed="0" w:uiPriority="0" w:semiHidden="0" w:name="heading 3"/>
     <w:lsdException w:qFormat="1" w:unhideWhenUsed="0" w:uiPriority="0" w:semiHidden="0" w:name="heading 4"/>
     <w:lsdException w:unhideWhenUsed="0" w:uiPriority="0" w:semiHidden="0" w:name="heading 5"/>
-    <w:lsdException w:unhideWhenUsed="0" w:uiPriority="0" w:semiHidden="0" w:name="heading 6"/>
+    <w:lsdException w:qFormat="1" w:unhideWhenUsed="0" w:uiPriority="0" w:semiHidden="0" w:name="heading 6"/>
     <w:lsdException w:qFormat="1" w:uiPriority="0" w:name="heading 7"/>
     <w:lsdException w:qFormat="1" w:uiPriority="0" w:name="heading 8"/>
     <w:lsdException w:qFormat="1" w:uiPriority="0" w:name="heading 9"/>
@@ -1092,10 +1233,10 @@
     <w:lsdException w:unhideWhenUsed="0" w:uiPriority="0" w:semiHidden="0" w:name="List Number 3"/>
     <w:lsdException w:unhideWhenUsed="0" w:uiPriority="0" w:semiHidden="0" w:name="List Number 4"/>
     <w:lsdException w:unhideWhenUsed="0" w:uiPriority="0" w:semiHidden="0" w:name="List Number 5"/>
-    <w:lsdException w:unhideWhenUsed="0" w:uiPriority="0" w:semiHidden="0" w:name="Title"/>
+    <w:lsdException w:qFormat="1" w:unhideWhenUsed="0" w:uiPriority="0" w:semiHidden="0" w:name="Title"/>
     <w:lsdException w:unhideWhenUsed="0" w:uiPriority="0" w:semiHidden="0" w:name="Closing"/>
     <w:lsdException w:unhideWhenUsed="0" w:uiPriority="0" w:semiHidden="0" w:name="Signature"/>
-    <w:lsdException w:unhideWhenUsed="0" w:uiPriority="0" w:name="Default Paragraph Font"/>
+    <w:lsdException w:qFormat="1" w:unhideWhenUsed="0" w:uiPriority="0" w:name="Default Paragraph Font"/>
     <w:lsdException w:unhideWhenUsed="0" w:uiPriority="0" w:semiHidden="0" w:name="Body Text"/>
     <w:lsdException w:unhideWhenUsed="0" w:uiPriority="0" w:semiHidden="0" w:name="Body Text Indent"/>
     <w:lsdException w:unhideWhenUsed="0" w:uiPriority="0" w:semiHidden="0" w:name="List Continue"/>
@@ -1133,7 +1274,7 @@
     <w:lsdException w:unhideWhenUsed="0" w:uiPriority="0" w:semiHidden="0" w:name="HTML Sample"/>
     <w:lsdException w:unhideWhenUsed="0" w:uiPriority="0" w:semiHidden="0" w:name="HTML Typewriter"/>
     <w:lsdException w:unhideWhenUsed="0" w:uiPriority="0" w:semiHidden="0" w:name="HTML Variable"/>
-    <w:lsdException w:unhideWhenUsed="0" w:uiPriority="0" w:name="Normal Table"/>
+    <w:lsdException w:qFormat="1" w:unhideWhenUsed="0" w:uiPriority="0" w:name="Normal Table"/>
     <w:lsdException w:unhideWhenUsed="0" w:uiPriority="0" w:semiHidden="0" w:name="annotation subject"/>
     <w:lsdException w:unhideWhenUsed="0" w:uiPriority="0" w:semiHidden="0" w:name="Table Simple 1"/>
     <w:lsdException w:unhideWhenUsed="0" w:uiPriority="0" w:semiHidden="0" w:name="Table Simple 2"/>
@@ -1383,6 +1524,7 @@
     <w:name w:val="heading 6"/>
     <w:basedOn w:val="1"/>
     <w:next w:val="1"/>
+    <w:qFormat/>
     <w:uiPriority w:val="0"/>
     <w:pPr>
       <w:keepNext/>
@@ -1400,11 +1542,13 @@
   <w:style w:type="character" w:default="1" w:styleId="8">
     <w:name w:val="Default Paragraph Font"/>
     <w:semiHidden/>
+    <w:qFormat/>
     <w:uiPriority w:val="0"/>
   </w:style>
   <w:style w:type="table" w:default="1" w:styleId="9">
     <w:name w:val="Normal Table"/>
     <w:semiHidden/>
+    <w:qFormat/>
     <w:uiPriority w:val="0"/>
     <w:tblPr>
       <w:tblCellMar>
@@ -1438,6 +1582,7 @@
     <w:name w:val="Title"/>
     <w:basedOn w:val="1"/>
     <w:next w:val="1"/>
+    <w:qFormat/>
     <w:uiPriority w:val="0"/>
     <w:pPr>
       <w:keepNext/>

</xml_diff>